<commit_message>
falas do matheus alterada
</commit_message>
<xml_diff>
--- a/Apresentação/Pasta para colocar suas falas/Falas do Matheus.docx
+++ b/Apresentação/Pasta para colocar suas falas/Falas do Matheus.docx
@@ -1,7 +1,13 @@
 
 <file path=word/document.xml><?xml version="1.0" encoding="utf-8"?>
-<w:document xmlns:wpc="http://schemas.microsoft.com/office/word/2010/wordprocessingCanvas" xmlns:cx="http://schemas.microsoft.com/office/drawing/2014/chartex" xmlns:cx1="http://schemas.microsoft.com/office/drawing/2015/9/8/chartex" xmlns:cx2="http://schemas.microsoft.com/office/drawing/2015/10/21/chartex" xmlns:cx3="http://schemas.microsoft.com/office/drawing/2016/5/9/chartex" xmlns:cx4="http://schemas.microsoft.com/office/drawing/2016/5/10/chartex" xmlns:cx5="http://schemas.microsoft.com/office/drawing/2016/5/11/chartex" xmlns:cx6="http://schemas.microsoft.com/office/drawing/2016/5/12/chartex" xmlns:cx7="http://schemas.microsoft.com/office/drawing/2016/5/13/chartex" xmlns:cx8="http://schemas.microsoft.com/office/drawing/2016/5/14/chartex" xmlns:mc="http://schemas.openxmlformats.org/markup-compatibility/2006" xmlns:aink="http://schemas.microsoft.com/office/drawing/2016/ink" xmlns:am3d="http://schemas.microsoft.com/office/drawing/2017/model3d" xmlns:o="urn:schemas-microsoft-com:office:office" xmlns:r="http://schemas.openxmlformats.org/officeDocument/2006/relationships" xmlns:m="http://schemas.openxmlformats.org/officeDocument/2006/math" xmlns:v="urn:schemas-microsoft-com:vml" xmlns:wp14="http://schemas.microsoft.com/office/word/2010/wordprocessingDrawing" xmlns:wp="http://schemas.openxmlformats.org/drawingml/2006/wordprocessingDrawing" xmlns:w10="urn:schemas-microsoft-com:office:word" xmlns:w="http://schemas.openxmlformats.org/wordprocessingml/2006/main" xmlns:w14="http://schemas.microsoft.com/office/word/2010/wordml" xmlns:w15="http://schemas.microsoft.com/office/word/2012/wordml" xmlns:w16cid="http://schemas.microsoft.com/office/word/2016/wordml/cid" xmlns:w16se="http://schemas.microsoft.com/office/word/2015/wordml/symex" xmlns:wpg="http://schemas.microsoft.com/office/word/2010/wordprocessingGroup" xmlns:wpi="http://schemas.microsoft.com/office/word/2010/wordprocessingInk" xmlns:wne="http://schemas.microsoft.com/office/word/2006/wordml" xmlns:wps="http://schemas.microsoft.com/office/word/2010/wordprocessingShape" mc:Ignorable="w14 w15 w16se w16cid wp14">
+<w:document xmlns:wpc="http://schemas.microsoft.com/office/word/2010/wordprocessingCanvas" xmlns:cx="http://schemas.microsoft.com/office/drawing/2014/chartex" xmlns:mc="http://schemas.openxmlformats.org/markup-compatibility/2006" xmlns:o="urn:schemas-microsoft-com:office:office" xmlns:r="http://schemas.openxmlformats.org/officeDocument/2006/relationships" xmlns:m="http://schemas.openxmlformats.org/officeDocument/2006/math" xmlns:v="urn:schemas-microsoft-com:vml" xmlns:wp14="http://schemas.microsoft.com/office/word/2010/wordprocessingDrawing" xmlns:wp="http://schemas.openxmlformats.org/drawingml/2006/wordprocessingDrawing" xmlns:w10="urn:schemas-microsoft-com:office:word" xmlns:w="http://schemas.openxmlformats.org/wordprocessingml/2006/main" xmlns:w14="http://schemas.microsoft.com/office/word/2010/wordml" xmlns:w15="http://schemas.microsoft.com/office/word/2012/wordml" xmlns:w16se="http://schemas.microsoft.com/office/word/2015/wordml/symex" xmlns:wpg="http://schemas.microsoft.com/office/word/2010/wordprocessingGroup" xmlns:wpi="http://schemas.microsoft.com/office/word/2010/wordprocessingInk" xmlns:wne="http://schemas.microsoft.com/office/word/2006/wordml" xmlns:wps="http://schemas.microsoft.com/office/word/2010/wordprocessingShape" mc:Ignorable="w14 w15 w16se wp14">
   <w:body>
+    <w:p>
+      <w:r>
+        <w:t xml:space="preserve">Criamos um sistema que mede a temperatura e umidade do ar de incubadoras neonatal este sistema consiste em exibir os dados de temperatura e umidade em gráficos, cadastro de incubadoras e de recém-nascidos </w:t>
+      </w:r>
+    </w:p>
+    <w:p/>
     <w:p>
       <w:pPr>
         <w:rPr>
@@ -12,6 +18,89 @@
         <w:rPr>
           <w:b/>
         </w:rPr>
+        <w:t>INSTALAÇÃO</w:t>
+      </w:r>
+    </w:p>
+    <w:p>
+      <w:r>
+        <w:t xml:space="preserve">Conectaremos o </w:t>
+      </w:r>
+      <w:proofErr w:type="spellStart"/>
+      <w:r>
+        <w:t>arduino</w:t>
+      </w:r>
+      <w:proofErr w:type="spellEnd"/>
+      <w:r>
+        <w:t xml:space="preserve"> em um computador por uma porta </w:t>
+      </w:r>
+      <w:proofErr w:type="spellStart"/>
+      <w:r>
+        <w:t>usb</w:t>
+      </w:r>
+      <w:proofErr w:type="spellEnd"/>
+      <w:r>
+        <w:t xml:space="preserve">, após isso iremos dar </w:t>
+      </w:r>
+      <w:proofErr w:type="spellStart"/>
+      <w:r>
+        <w:t>npm</w:t>
+      </w:r>
+      <w:proofErr w:type="spellEnd"/>
+      <w:r>
+        <w:t xml:space="preserve"> </w:t>
+      </w:r>
+      <w:proofErr w:type="spellStart"/>
+      <w:r>
+        <w:t>install</w:t>
+      </w:r>
+      <w:proofErr w:type="spellEnd"/>
+      <w:r>
+        <w:t xml:space="preserve"> para instalar as dependências do sistema que server para fazer o sistema funcionar corretamente depois daremos um </w:t>
+      </w:r>
+      <w:proofErr w:type="spellStart"/>
+      <w:r>
+        <w:t>npm</w:t>
+      </w:r>
+      <w:proofErr w:type="spellEnd"/>
+      <w:r>
+        <w:t xml:space="preserve"> start para ativar o servidor e enviar os dados do sensor do </w:t>
+      </w:r>
+      <w:proofErr w:type="spellStart"/>
+      <w:r>
+        <w:t>arduino</w:t>
+      </w:r>
+      <w:proofErr w:type="spellEnd"/>
+      <w:r>
+        <w:t xml:space="preserve"> para o nosso banco de dados na nuvem logo após isso deverá ser acessado o link do site, </w:t>
+      </w:r>
+      <w:proofErr w:type="spellStart"/>
+      <w:r>
+        <w:t>logar</w:t>
+      </w:r>
+      <w:proofErr w:type="spellEnd"/>
+      <w:r>
+        <w:t xml:space="preserve"> e verificar se o sistema está funcionando corretamente cadastrando incubadoras e recém-nascidos.</w:t>
+      </w:r>
+      <w:bookmarkStart w:id="0" w:name="_GoBack"/>
+      <w:bookmarkEnd w:id="0"/>
+    </w:p>
+    <w:p>
+      <w:pPr>
+        <w:rPr>
+          <w:b/>
+        </w:rPr>
+      </w:pPr>
+    </w:p>
+    <w:p>
+      <w:pPr>
+        <w:rPr>
+          <w:b/>
+        </w:rPr>
+      </w:pPr>
+      <w:r>
+        <w:rPr>
+          <w:b/>
+        </w:rPr>
         <w:t>PROCESSOS DE SUPORTE</w:t>
       </w:r>
     </w:p>
@@ -20,197 +109,137 @@
       <w:r>
         <w:t>-</w:t>
       </w:r>
-      <w:proofErr w:type="gramStart"/>
-      <w:r>
-        <w:t>temos</w:t>
-      </w:r>
-      <w:proofErr w:type="gramEnd"/>
+      <w:r>
+        <w:t>Temos</w:t>
+      </w:r>
       <w:r>
         <w:t xml:space="preserve"> </w:t>
       </w:r>
-      <w:proofErr w:type="spellStart"/>
-      <w:r>
-        <w:t>tambe</w:t>
-      </w:r>
-      <w:proofErr w:type="spellEnd"/>
-      <w:r>
-        <w:t xml:space="preserve"> um processo de atendimento e suporte aonde teremos 3 </w:t>
-      </w:r>
-      <w:proofErr w:type="spellStart"/>
-      <w:r>
-        <w:t>nivels</w:t>
-      </w:r>
-      <w:proofErr w:type="spellEnd"/>
+      <w:r>
+        <w:t>também</w:t>
+      </w:r>
+      <w:r>
+        <w:t xml:space="preserve"> um processo de atendimento </w:t>
+      </w:r>
+      <w:r>
+        <w:t>e suporte aonde teremos 3 níveis</w:t>
+      </w:r>
       <w:r>
         <w:t xml:space="preserve"> de atendimento. Quando o cliente. Entrar em contato por telefonema ou por chat ele </w:t>
       </w:r>
-      <w:proofErr w:type="spellStart"/>
-      <w:r>
-        <w:t>sera</w:t>
-      </w:r>
-      <w:proofErr w:type="spellEnd"/>
+      <w:r>
+        <w:t>será</w:t>
+      </w:r>
       <w:r>
         <w:t xml:space="preserve"> direcionado para o </w:t>
       </w:r>
-      <w:proofErr w:type="spellStart"/>
-      <w:r>
-        <w:t>nivel</w:t>
-      </w:r>
-      <w:proofErr w:type="spellEnd"/>
+      <w:r>
+        <w:t>nível</w:t>
+      </w:r>
       <w:r>
         <w:t xml:space="preserve"> 1 aonde ele </w:t>
       </w:r>
-      <w:proofErr w:type="spellStart"/>
-      <w:r>
-        <w:t>sera</w:t>
-      </w:r>
-      <w:proofErr w:type="spellEnd"/>
+      <w:r>
+        <w:t>será</w:t>
+      </w:r>
       <w:r>
         <w:t xml:space="preserve"> identificado pelo atendente, o atendente </w:t>
       </w:r>
-      <w:proofErr w:type="spellStart"/>
-      <w:r>
-        <w:t>ira</w:t>
-      </w:r>
-      <w:proofErr w:type="spellEnd"/>
+      <w:r>
+        <w:t>irá</w:t>
+      </w:r>
       <w:r>
         <w:t xml:space="preserve"> fazer algumas perguntas simples para ver se o problema </w:t>
       </w:r>
-      <w:proofErr w:type="spellStart"/>
-      <w:r>
-        <w:t>nao</w:t>
-      </w:r>
-      <w:proofErr w:type="spellEnd"/>
+      <w:r>
+        <w:t>não</w:t>
+      </w:r>
       <w:r>
         <w:t xml:space="preserve"> possa ser algo simples e assim solucionar caso </w:t>
       </w:r>
-      <w:proofErr w:type="spellStart"/>
-      <w:r>
-        <w:t>nao</w:t>
-      </w:r>
-      <w:proofErr w:type="spellEnd"/>
+      <w:r>
+        <w:t>não</w:t>
+      </w:r>
       <w:r>
         <w:t xml:space="preserve"> consiga ele passara o atendimento para o </w:t>
       </w:r>
-      <w:proofErr w:type="spellStart"/>
-      <w:r>
-        <w:t>nivel</w:t>
-      </w:r>
-      <w:proofErr w:type="spellEnd"/>
+      <w:r>
+        <w:t>nível</w:t>
+      </w:r>
       <w:r>
         <w:t xml:space="preserve"> dois onde </w:t>
       </w:r>
-      <w:proofErr w:type="spellStart"/>
-      <w:r>
-        <w:t>sera</w:t>
-      </w:r>
-      <w:proofErr w:type="spellEnd"/>
+      <w:r>
+        <w:t>será</w:t>
+      </w:r>
       <w:r>
         <w:t xml:space="preserve"> um </w:t>
       </w:r>
-      <w:proofErr w:type="spellStart"/>
-      <w:r>
-        <w:t>tecnico</w:t>
-      </w:r>
-      <w:proofErr w:type="spellEnd"/>
+      <w:r>
+        <w:t>técnico</w:t>
+      </w:r>
       <w:r>
         <w:t xml:space="preserve"> mais </w:t>
       </w:r>
-      <w:proofErr w:type="spellStart"/>
-      <w:r>
-        <w:t>expecializado</w:t>
-      </w:r>
-      <w:proofErr w:type="spellEnd"/>
+      <w:r>
+        <w:t>especializado</w:t>
+      </w:r>
       <w:r>
         <w:t xml:space="preserve">, ele </w:t>
       </w:r>
-      <w:proofErr w:type="spellStart"/>
-      <w:r>
-        <w:t>ira</w:t>
-      </w:r>
-      <w:proofErr w:type="spellEnd"/>
+      <w:r>
+        <w:t>irá</w:t>
+      </w:r>
       <w:r>
         <w:t xml:space="preserve"> tentar solucionar o problema remotamente caso n consiga ira marcar uma visita presencial para q assim solucione o problema, e o </w:t>
       </w:r>
-      <w:proofErr w:type="spellStart"/>
-      <w:r>
-        <w:t>nivel</w:t>
-      </w:r>
-      <w:proofErr w:type="spellEnd"/>
+      <w:r>
+        <w:t>nível</w:t>
+      </w:r>
       <w:r>
         <w:t xml:space="preserve"> </w:t>
       </w:r>
-      <w:proofErr w:type="spellStart"/>
-      <w:r>
-        <w:t>tres</w:t>
-      </w:r>
-      <w:proofErr w:type="spellEnd"/>
+      <w:r>
+        <w:t>três</w:t>
+      </w:r>
       <w:r>
         <w:t xml:space="preserve"> </w:t>
       </w:r>
-      <w:proofErr w:type="spellStart"/>
-      <w:r>
-        <w:t>seram</w:t>
-      </w:r>
-      <w:proofErr w:type="spellEnd"/>
+      <w:r>
+        <w:t>serão</w:t>
+      </w:r>
       <w:r>
         <w:t xml:space="preserve"> analistas com </w:t>
       </w:r>
-      <w:proofErr w:type="spellStart"/>
-      <w:r>
-        <w:t>esperiencia</w:t>
-      </w:r>
-      <w:proofErr w:type="spellEnd"/>
+      <w:r>
+        <w:t>experiência</w:t>
+      </w:r>
       <w:r>
         <w:t xml:space="preserve"> para </w:t>
       </w:r>
-      <w:proofErr w:type="spellStart"/>
-      <w:r>
-        <w:t>dolucionar</w:t>
-      </w:r>
-      <w:proofErr w:type="spellEnd"/>
+      <w:r>
+        <w:t>solucionar</w:t>
+      </w:r>
       <w:r>
         <w:t xml:space="preserve"> problemas na arquitetura do sistema analisando </w:t>
       </w:r>
-      <w:proofErr w:type="spellStart"/>
-      <w:r>
-        <w:t>td</w:t>
-      </w:r>
-      <w:proofErr w:type="spellEnd"/>
+      <w:r>
+        <w:t>tudo</w:t>
+      </w:r>
       <w:r>
         <w:t xml:space="preserve"> para encontrar a causa raiz e para fazer a </w:t>
       </w:r>
-      <w:proofErr w:type="spellStart"/>
-      <w:r>
-        <w:t>alteraçao</w:t>
-      </w:r>
-      <w:proofErr w:type="spellEnd"/>
-      <w:r>
-        <w:t xml:space="preserve"> abrira uma </w:t>
-      </w:r>
-      <w:proofErr w:type="spellStart"/>
-      <w:r>
-        <w:t>gmud</w:t>
-      </w:r>
-      <w:proofErr w:type="spellEnd"/>
+      <w:r>
+        <w:t>alteração abrira uma GMUD</w:t>
+      </w:r>
       <w:r>
         <w:t xml:space="preserve"> para explicar como </w:t>
       </w:r>
-      <w:proofErr w:type="spellStart"/>
-      <w:r>
-        <w:t>sera</w:t>
-      </w:r>
-      <w:proofErr w:type="spellEnd"/>
-      <w:r>
-        <w:t xml:space="preserve"> feita a mudança e </w:t>
-      </w:r>
-      <w:proofErr w:type="spellStart"/>
-      <w:r>
-        <w:t>adsim</w:t>
-      </w:r>
-      <w:proofErr w:type="spellEnd"/>
-      <w:r>
-        <w:t xml:space="preserve"> solucionar o problema.</w:t>
+      <w:r>
+        <w:t>será feita a mudança e as</w:t>
+      </w:r>
+      <w:r>
+        <w:t>sim solucionar o problema.</w:t>
       </w:r>
     </w:p>
     <w:p/>
@@ -234,8 +263,6 @@
           <w:b/>
         </w:rPr>
       </w:pPr>
-      <w:bookmarkStart w:id="0" w:name="_GoBack"/>
-      <w:bookmarkEnd w:id="0"/>
     </w:p>
     <w:p>
       <w:r>
@@ -257,27 +284,21 @@
       <w:r>
         <w:t xml:space="preserve"> aonde </w:t>
       </w:r>
-      <w:proofErr w:type="spellStart"/>
-      <w:r>
-        <w:t>tera</w:t>
-      </w:r>
-      <w:proofErr w:type="spellEnd"/>
+      <w:r>
+        <w:t>terá</w:t>
+      </w:r>
       <w:r>
         <w:t xml:space="preserve"> um roteiro de atendimento para nossos </w:t>
       </w:r>
-      <w:proofErr w:type="spellStart"/>
-      <w:r>
-        <w:t>funcionarios</w:t>
-      </w:r>
-      <w:proofErr w:type="spellEnd"/>
+      <w:r>
+        <w:t>funcionários</w:t>
+      </w:r>
       <w:r>
         <w:t xml:space="preserve"> sigam e uma base de erros conhecidos para verificar se o problema do cliente </w:t>
       </w:r>
-      <w:proofErr w:type="spellStart"/>
-      <w:r>
-        <w:t>ja</w:t>
-      </w:r>
-      <w:proofErr w:type="spellEnd"/>
+      <w:r>
+        <w:t>já</w:t>
+      </w:r>
       <w:r>
         <w:t xml:space="preserve"> ocorreu para pode solucionar facilmente</w:t>
       </w:r>
@@ -293,7 +314,7 @@
 </file>
 
 <file path=word/styles.xml><?xml version="1.0" encoding="utf-8"?>
-<w:styles xmlns:mc="http://schemas.openxmlformats.org/markup-compatibility/2006" xmlns:r="http://schemas.openxmlformats.org/officeDocument/2006/relationships" xmlns:w="http://schemas.openxmlformats.org/wordprocessingml/2006/main" xmlns:w14="http://schemas.microsoft.com/office/word/2010/wordml" xmlns:w15="http://schemas.microsoft.com/office/word/2012/wordml" xmlns:w16cid="http://schemas.microsoft.com/office/word/2016/wordml/cid" xmlns:w16se="http://schemas.microsoft.com/office/word/2015/wordml/symex" mc:Ignorable="w14 w15 w16se w16cid">
+<w:styles xmlns:mc="http://schemas.openxmlformats.org/markup-compatibility/2006" xmlns:r="http://schemas.openxmlformats.org/officeDocument/2006/relationships" xmlns:w="http://schemas.openxmlformats.org/wordprocessingml/2006/main" xmlns:w14="http://schemas.microsoft.com/office/word/2010/wordml" xmlns:w15="http://schemas.microsoft.com/office/word/2012/wordml" xmlns:w16se="http://schemas.microsoft.com/office/word/2015/wordml/symex" mc:Ignorable="w14 w15 w16se">
   <w:docDefaults>
     <w:rPrDefault>
       <w:rPr>
@@ -309,7 +330,7 @@
       </w:pPr>
     </w:pPrDefault>
   </w:docDefaults>
-  <w:latentStyles w:defLockedState="0" w:defUIPriority="99" w:defSemiHidden="0" w:defUnhideWhenUsed="0" w:defQFormat="0" w:count="375">
+  <w:latentStyles w:defLockedState="0" w:defUIPriority="99" w:defSemiHidden="0" w:defUnhideWhenUsed="0" w:defQFormat="0" w:count="371">
     <w:lsdException w:name="Normal" w:uiPriority="0" w:qFormat="1"/>
     <w:lsdException w:name="heading 1" w:uiPriority="9" w:qFormat="1"/>
     <w:lsdException w:name="heading 2" w:semiHidden="1" w:uiPriority="9" w:unhideWhenUsed="1" w:qFormat="1"/>
@@ -681,10 +702,6 @@
     <w:lsdException w:name="List Table 5 Dark Accent 6" w:uiPriority="50"/>
     <w:lsdException w:name="List Table 6 Colorful Accent 6" w:uiPriority="51"/>
     <w:lsdException w:name="List Table 7 Colorful Accent 6" w:uiPriority="52"/>
-    <w:lsdException w:name="Mention" w:semiHidden="1" w:unhideWhenUsed="1"/>
-    <w:lsdException w:name="Smart Hyperlink" w:semiHidden="1" w:unhideWhenUsed="1"/>
-    <w:lsdException w:name="Hashtag" w:semiHidden="1" w:unhideWhenUsed="1"/>
-    <w:lsdException w:name="Unresolved Mention" w:semiHidden="1" w:unhideWhenUsed="1"/>
   </w:latentStyles>
   <w:style w:type="paragraph" w:default="1" w:styleId="Normal">
     <w:name w:val="Normal"/>

</xml_diff>

<commit_message>
atualização do doc de atendimento de suporte
</commit_message>
<xml_diff>
--- a/Apresentação/Pasta para colocar suas falas/Falas do Matheus.docx
+++ b/Apresentação/Pasta para colocar suas falas/Falas do Matheus.docx
@@ -6,6 +6,8 @@
       <w:r>
         <w:t xml:space="preserve">Criamos um sistema que mede a temperatura e umidade do ar de incubadoras neonatal este sistema consiste em exibir os dados de temperatura e umidade em gráficos, cadastro de incubadoras e de recém-nascidos </w:t>
       </w:r>
+      <w:bookmarkStart w:id="0" w:name="_GoBack"/>
+      <w:bookmarkEnd w:id="0"/>
     </w:p>
     <w:p/>
     <w:p>
@@ -71,7 +73,13 @@
       </w:r>
       <w:proofErr w:type="spellEnd"/>
       <w:r>
-        <w:t xml:space="preserve"> para o nosso banco de dados na nuvem logo após isso deverá ser acessado o link do site, </w:t>
+        <w:t xml:space="preserve"> para o nosso banco de dados na nuvem</w:t>
+      </w:r>
+      <w:r>
+        <w:t>,</w:t>
+      </w:r>
+      <w:r>
+        <w:t xml:space="preserve"> logo após deverá ser acessado o link do site, </w:t>
       </w:r>
       <w:proofErr w:type="spellStart"/>
       <w:r>
@@ -81,8 +89,6 @@
       <w:r>
         <w:t xml:space="preserve"> e verificar se o sistema está funcionando corretamente cadastrando incubadoras e recém-nascidos.</w:t>
       </w:r>
-      <w:bookmarkStart w:id="0" w:name="_GoBack"/>
-      <w:bookmarkEnd w:id="0"/>
     </w:p>
     <w:p>
       <w:pPr>

</xml_diff>